<commit_message>
adds weblink generation and updates input UI
</commit_message>
<xml_diff>
--- a/src/backend/lesson_plan_template.docx
+++ b/src/backend/lesson_plan_template.docx
@@ -458,8 +458,8 @@
         <w:tblLook w:val="0000" w:firstRow="0" w:lastRow="0" w:firstColumn="0" w:lastColumn="0" w:noHBand="0" w:noVBand="0"/>
       </w:tblPr>
       <w:tblGrid>
-        <w:gridCol w:w="6655"/>
-        <w:gridCol w:w="4092"/>
+        <w:gridCol w:w="5240"/>
+        <w:gridCol w:w="5507"/>
       </w:tblGrid>
       <w:tr>
         <w:trPr>
@@ -688,7 +688,7 @@
         </w:trPr>
         <w:tc>
           <w:tcPr>
-            <w:tcW w:w="3096" w:type="pct"/>
+            <w:tcW w:w="2438" w:type="pct"/>
           </w:tcPr>
           <w:p>
             <w:pPr>
@@ -1000,53 +1000,8 @@
         </w:tc>
         <w:tc>
           <w:tcPr>
-            <w:tcW w:w="1904" w:type="pct"/>
+            <w:tcW w:w="2562" w:type="pct"/>
           </w:tcPr>
-          <w:p>
-            <w:pPr>
-              <w:rPr>
-                <w:rFonts w:ascii="Arial" w:hAnsi="Arial" w:cs="Arial"/>
-                <w:bCs/>
-              </w:rPr>
-            </w:pPr>
-            <w:r>
-              <w:rPr>
-                <w:rFonts w:ascii="Arial" w:hAnsi="Arial" w:cs="Arial"/>
-                <w:b/>
-              </w:rPr>
-              <w:t>FOCUS ON NATIONAL PRIORITIES:</w:t>
-            </w:r>
-            <w:r>
-              <w:rPr>
-                <w:rFonts w:ascii="Arial" w:hAnsi="Arial" w:cs="Arial"/>
-                <w:bCs/>
-              </w:rPr>
-              <w:t xml:space="preserve"> {</w:t>
-            </w:r>
-            <w:proofErr w:type="spellStart"/>
-            <w:r>
-              <w:rPr>
-                <w:rFonts w:ascii="Arial" w:hAnsi="Arial" w:cs="Arial"/>
-                <w:bCs/>
-              </w:rPr>
-              <w:t>national_priorities_focus</w:t>
-            </w:r>
-            <w:proofErr w:type="spellEnd"/>
-            <w:r>
-              <w:rPr>
-                <w:rFonts w:ascii="Arial" w:hAnsi="Arial" w:cs="Arial"/>
-                <w:bCs/>
-              </w:rPr>
-              <w:t>}</w:t>
-            </w:r>
-          </w:p>
-          <w:p>
-            <w:pPr>
-              <w:rPr>
-                <w:rFonts w:ascii="Arial" w:hAnsi="Arial" w:cs="Arial"/>
-              </w:rPr>
-            </w:pPr>
-          </w:p>
           <w:p>
             <w:pPr>
               <w:rPr>
@@ -1148,6 +1103,321 @@
                 <w:rFonts w:ascii="Arial" w:hAnsi="Arial" w:cs="Arial"/>
               </w:rPr>
             </w:pPr>
+          </w:p>
+        </w:tc>
+      </w:tr>
+      <w:tr>
+        <w:trPr>
+          <w:trHeight w:val="7568"/>
+          <w:jc w:val="center"/>
+        </w:trPr>
+        <w:tc>
+          <w:tcPr>
+            <w:tcW w:w="2438" w:type="pct"/>
+          </w:tcPr>
+          <w:p>
+            <w:pPr>
+              <w:rPr>
+                <w:rFonts w:ascii="Arial" w:hAnsi="Arial" w:cs="Arial"/>
+                <w:b/>
+              </w:rPr>
+            </w:pPr>
+            <w:r>
+              <w:rPr>
+                <w:rFonts w:ascii="Arial" w:hAnsi="Arial" w:cs="Arial"/>
+                <w:b/>
+              </w:rPr>
+              <w:lastRenderedPageBreak/>
+              <w:t>High order topics:</w:t>
+            </w:r>
+          </w:p>
+          <w:p>
+            <w:pPr>
+              <w:rPr>
+                <w:rFonts w:ascii="Arial" w:hAnsi="Arial" w:cs="Arial"/>
+                <w:bCs/>
+              </w:rPr>
+            </w:pPr>
+            <w:r>
+              <w:rPr>
+                <w:rFonts w:ascii="Arial" w:hAnsi="Arial" w:cs="Arial"/>
+                <w:bCs/>
+              </w:rPr>
+              <w:t>{</w:t>
+            </w:r>
+            <w:proofErr w:type="spellStart"/>
+            <w:r>
+              <w:rPr>
+                <w:rFonts w:ascii="Arial" w:hAnsi="Arial" w:cs="Arial"/>
+                <w:bCs/>
+              </w:rPr>
+              <w:t>high_order_topics</w:t>
+            </w:r>
+            <w:proofErr w:type="spellEnd"/>
+            <w:r>
+              <w:rPr>
+                <w:rFonts w:ascii="Arial" w:hAnsi="Arial" w:cs="Arial"/>
+                <w:bCs/>
+              </w:rPr>
+              <w:t>}</w:t>
+            </w:r>
+          </w:p>
+          <w:p>
+            <w:pPr>
+              <w:rPr>
+                <w:rFonts w:ascii="Arial" w:hAnsi="Arial" w:cs="Arial"/>
+                <w:bCs/>
+              </w:rPr>
+            </w:pPr>
+          </w:p>
+          <w:p>
+            <w:pPr>
+              <w:rPr>
+                <w:rFonts w:ascii="Arial" w:hAnsi="Arial" w:cs="Arial"/>
+                <w:bCs/>
+              </w:rPr>
+            </w:pPr>
+            <w:r>
+              <w:rPr>
+                <w:rFonts w:ascii="Arial" w:hAnsi="Arial" w:cs="Arial"/>
+                <w:b/>
+              </w:rPr>
+              <w:t>Medium order topics:</w:t>
+            </w:r>
+          </w:p>
+          <w:p>
+            <w:pPr>
+              <w:rPr>
+                <w:rFonts w:ascii="Arial" w:hAnsi="Arial" w:cs="Arial"/>
+                <w:bCs/>
+              </w:rPr>
+            </w:pPr>
+            <w:r>
+              <w:rPr>
+                <w:rFonts w:ascii="Arial" w:hAnsi="Arial" w:cs="Arial"/>
+                <w:bCs/>
+              </w:rPr>
+              <w:t>{</w:t>
+            </w:r>
+            <w:proofErr w:type="spellStart"/>
+            <w:r>
+              <w:rPr>
+                <w:rFonts w:ascii="Arial" w:hAnsi="Arial" w:cs="Arial"/>
+                <w:bCs/>
+              </w:rPr>
+              <w:t>medium_order_topics</w:t>
+            </w:r>
+            <w:proofErr w:type="spellEnd"/>
+            <w:r>
+              <w:rPr>
+                <w:rFonts w:ascii="Arial" w:hAnsi="Arial" w:cs="Arial"/>
+                <w:bCs/>
+              </w:rPr>
+              <w:t>}</w:t>
+            </w:r>
+          </w:p>
+          <w:p>
+            <w:pPr>
+              <w:rPr>
+                <w:rFonts w:ascii="Arial" w:hAnsi="Arial" w:cs="Arial"/>
+                <w:bCs/>
+              </w:rPr>
+            </w:pPr>
+          </w:p>
+          <w:p>
+            <w:pPr>
+              <w:rPr>
+                <w:rFonts w:ascii="Arial" w:hAnsi="Arial" w:cs="Arial"/>
+                <w:b/>
+              </w:rPr>
+            </w:pPr>
+            <w:r>
+              <w:rPr>
+                <w:rFonts w:ascii="Arial" w:hAnsi="Arial" w:cs="Arial"/>
+                <w:b/>
+              </w:rPr>
+              <w:t>Low order topics:</w:t>
+            </w:r>
+          </w:p>
+          <w:p>
+            <w:pPr>
+              <w:rPr>
+                <w:rFonts w:ascii="Arial" w:hAnsi="Arial" w:cs="Arial"/>
+                <w:bCs/>
+              </w:rPr>
+            </w:pPr>
+            <w:r>
+              <w:rPr>
+                <w:rFonts w:ascii="Arial" w:hAnsi="Arial" w:cs="Arial"/>
+                <w:bCs/>
+              </w:rPr>
+              <w:t>{</w:t>
+            </w:r>
+            <w:proofErr w:type="spellStart"/>
+            <w:r>
+              <w:rPr>
+                <w:rFonts w:ascii="Arial" w:hAnsi="Arial" w:cs="Arial"/>
+                <w:bCs/>
+              </w:rPr>
+              <w:t>low_order_topics</w:t>
+            </w:r>
+            <w:proofErr w:type="spellEnd"/>
+            <w:r>
+              <w:rPr>
+                <w:rFonts w:ascii="Arial" w:hAnsi="Arial" w:cs="Arial"/>
+                <w:bCs/>
+              </w:rPr>
+              <w:t>}</w:t>
+            </w:r>
+          </w:p>
+        </w:tc>
+        <w:tc>
+          <w:tcPr>
+            <w:tcW w:w="2562" w:type="pct"/>
+          </w:tcPr>
+          <w:p>
+            <w:pPr>
+              <w:rPr>
+                <w:rFonts w:ascii="Arial" w:hAnsi="Arial" w:cs="Arial"/>
+                <w:b/>
+                <w:bCs/>
+              </w:rPr>
+            </w:pPr>
+            <w:r>
+              <w:rPr>
+                <w:rFonts w:ascii="Arial" w:hAnsi="Arial" w:cs="Arial"/>
+                <w:b/>
+                <w:bCs/>
+              </w:rPr>
+              <w:t>High order sample questions:</w:t>
+            </w:r>
+          </w:p>
+          <w:p>
+            <w:pPr>
+              <w:rPr>
+                <w:rFonts w:ascii="Arial" w:hAnsi="Arial" w:cs="Arial"/>
+              </w:rPr>
+            </w:pPr>
+            <w:r>
+              <w:rPr>
+                <w:rFonts w:ascii="Arial" w:hAnsi="Arial" w:cs="Arial"/>
+              </w:rPr>
+              <w:t>{</w:t>
+            </w:r>
+            <w:proofErr w:type="spellStart"/>
+            <w:r>
+              <w:rPr>
+                <w:rFonts w:ascii="Arial" w:hAnsi="Arial" w:cs="Arial"/>
+              </w:rPr>
+              <w:t>high_order_questions</w:t>
+            </w:r>
+            <w:proofErr w:type="spellEnd"/>
+            <w:r>
+              <w:rPr>
+                <w:rFonts w:ascii="Arial" w:hAnsi="Arial" w:cs="Arial"/>
+              </w:rPr>
+              <w:t>}</w:t>
+            </w:r>
+          </w:p>
+          <w:p>
+            <w:pPr>
+              <w:rPr>
+                <w:rFonts w:ascii="Arial" w:hAnsi="Arial" w:cs="Arial"/>
+              </w:rPr>
+            </w:pPr>
+          </w:p>
+          <w:p>
+            <w:pPr>
+              <w:rPr>
+                <w:rFonts w:ascii="Arial" w:hAnsi="Arial" w:cs="Arial"/>
+                <w:b/>
+                <w:bCs/>
+              </w:rPr>
+            </w:pPr>
+            <w:r>
+              <w:rPr>
+                <w:rFonts w:ascii="Arial" w:hAnsi="Arial" w:cs="Arial"/>
+                <w:b/>
+                <w:bCs/>
+              </w:rPr>
+              <w:t>Medium order sample questions:</w:t>
+            </w:r>
+          </w:p>
+          <w:p>
+            <w:pPr>
+              <w:rPr>
+                <w:rFonts w:ascii="Arial" w:hAnsi="Arial" w:cs="Arial"/>
+              </w:rPr>
+            </w:pPr>
+            <w:r>
+              <w:rPr>
+                <w:rFonts w:ascii="Arial" w:hAnsi="Arial" w:cs="Arial"/>
+              </w:rPr>
+              <w:t>{</w:t>
+            </w:r>
+            <w:proofErr w:type="spellStart"/>
+            <w:r>
+              <w:rPr>
+                <w:rFonts w:ascii="Arial" w:hAnsi="Arial" w:cs="Arial"/>
+              </w:rPr>
+              <w:t>medium_order_questions</w:t>
+            </w:r>
+            <w:proofErr w:type="spellEnd"/>
+            <w:r>
+              <w:rPr>
+                <w:rFonts w:ascii="Arial" w:hAnsi="Arial" w:cs="Arial"/>
+              </w:rPr>
+              <w:t>}</w:t>
+            </w:r>
+          </w:p>
+          <w:p>
+            <w:pPr>
+              <w:rPr>
+                <w:rFonts w:ascii="Arial" w:hAnsi="Arial" w:cs="Arial"/>
+              </w:rPr>
+            </w:pPr>
+          </w:p>
+          <w:p>
+            <w:pPr>
+              <w:rPr>
+                <w:rFonts w:ascii="Arial" w:hAnsi="Arial" w:cs="Arial"/>
+              </w:rPr>
+            </w:pPr>
+            <w:r>
+              <w:rPr>
+                <w:rFonts w:ascii="Arial" w:hAnsi="Arial" w:cs="Arial"/>
+                <w:b/>
+                <w:bCs/>
+              </w:rPr>
+              <w:t>Low order sample questions:</w:t>
+            </w:r>
+          </w:p>
+          <w:p>
+            <w:pPr>
+              <w:rPr>
+                <w:rFonts w:ascii="Arial" w:hAnsi="Arial" w:cs="Arial"/>
+              </w:rPr>
+            </w:pPr>
+            <w:r>
+              <w:rPr>
+                <w:rFonts w:ascii="Arial" w:hAnsi="Arial" w:cs="Arial"/>
+              </w:rPr>
+              <w:t>{</w:t>
+            </w:r>
+            <w:proofErr w:type="spellStart"/>
+            <w:r>
+              <w:rPr>
+                <w:rFonts w:ascii="Arial" w:hAnsi="Arial" w:cs="Arial"/>
+              </w:rPr>
+              <w:t>low_order_questions</w:t>
+            </w:r>
+            <w:proofErr w:type="spellEnd"/>
+            <w:r>
+              <w:rPr>
+                <w:rFonts w:ascii="Arial" w:hAnsi="Arial" w:cs="Arial"/>
+              </w:rPr>
+              <w:t>}</w:t>
+            </w:r>
           </w:p>
         </w:tc>
       </w:tr>
@@ -1161,6 +1431,14 @@
             <w:tcW w:w="5000" w:type="pct"/>
             <w:gridSpan w:val="2"/>
           </w:tcPr>
+          <w:p>
+            <w:pPr>
+              <w:rPr>
+                <w:rFonts w:ascii="Arial" w:hAnsi="Arial" w:cs="Arial"/>
+                <w:b/>
+              </w:rPr>
+            </w:pPr>
+          </w:p>
           <w:p>
             <w:pPr>
               <w:rPr>

</xml_diff>